<commit_message>
Added cross validation to the report and a picture of the results
</commit_message>
<xml_diff>
--- a/Logistic_regression/titanic/report.docx
+++ b/Logistic_regression/titanic/report.docx
@@ -25,14 +25,41 @@
         <w:jc w:val="center"/>
         <w:rPr>
           <w:sz w:val="20"/>
-        </w:rPr>
-      </w:pPr>
-      <w:r>
-        <w:rPr>
-          <w:sz w:val="20"/>
-        </w:rPr>
-        <w:t>Alan Antonio Macías López</w:t>
-      </w:r>
+          <w:lang w:val="en-US"/>
+        </w:rPr>
+      </w:pPr>
+      <w:r>
+        <w:rPr>
+          <w:sz w:val="20"/>
+          <w:lang w:val="en-US"/>
+        </w:rPr>
+        <w:t xml:space="preserve">Alan Antonio </w:t>
+      </w:r>
+      <w:proofErr w:type="spellStart"/>
+      <w:r>
+        <w:rPr>
+          <w:sz w:val="20"/>
+          <w:lang w:val="en-US"/>
+        </w:rPr>
+        <w:t>Macías</w:t>
+      </w:r>
+      <w:proofErr w:type="spellEnd"/>
+      <w:r>
+        <w:rPr>
+          <w:sz w:val="20"/>
+          <w:lang w:val="en-US"/>
+        </w:rPr>
+        <w:t xml:space="preserve"> </w:t>
+      </w:r>
+      <w:proofErr w:type="spellStart"/>
+      <w:r>
+        <w:rPr>
+          <w:sz w:val="20"/>
+          <w:lang w:val="en-US"/>
+        </w:rPr>
+        <w:t>López</w:t>
+      </w:r>
+      <w:proofErr w:type="spellEnd"/>
     </w:p>
     <w:p>
       <w:pPr>
@@ -293,15 +320,7 @@
             <w:sz w:val="20"/>
             <w:lang w:val="en-US"/>
           </w:rPr>
-          <m:t xml:space="preserve">  </m:t>
-        </m:r>
-        <m:r>
-          <w:rPr>
-            <w:rFonts w:ascii="Cambria Math" w:hAnsi="Cambria Math"/>
-            <w:sz w:val="20"/>
-            <w:lang w:val="en-US"/>
-          </w:rPr>
-          <m:t>Z=m1x1+m2x2+ .. +b</m:t>
+          <m:t xml:space="preserve">  Z=m1x1+m2x2+ .. +b</m:t>
         </m:r>
       </m:oMath>
       <w:r>
@@ -605,15 +624,7 @@
             <w:sz w:val="20"/>
             <w:lang w:val="en-US"/>
           </w:rPr>
-          <m:t xml:space="preserve"> </m:t>
-        </m:r>
-        <m:r>
-          <w:rPr>
-            <w:rFonts w:ascii="Cambria Math" w:hAnsi="Cambria Math"/>
-            <w:sz w:val="20"/>
-            <w:lang w:val="en-US"/>
-          </w:rPr>
-          <m:t>y</m:t>
+          <m:t xml:space="preserve"> y</m:t>
         </m:r>
       </m:oMath>
       <w:r>
@@ -750,7 +761,7 @@
         <w:rPr>
           <w:noProof/>
           <w:sz w:val="20"/>
-          <w:lang w:val="en-US"/>
+          <w:lang w:eastAsia="es-MX"/>
         </w:rPr>
         <mc:AlternateContent>
           <mc:Choice Requires="wps">
@@ -1252,7 +1263,23 @@
           <w:sz w:val="20"/>
           <w:lang w:val="en-US"/>
         </w:rPr>
-        <w:t>x) = Predicted label of the sample x</w:t>
+        <w:t xml:space="preserve">x) = Predicted </w:t>
+      </w:r>
+      <w:r>
+        <w:rPr>
+          <w:rFonts w:eastAsiaTheme="minorEastAsia"/>
+          <w:sz w:val="20"/>
+          <w:lang w:val="en-US"/>
+        </w:rPr>
+        <w:t>class</w:t>
+      </w:r>
+      <w:r>
+        <w:rPr>
+          <w:rFonts w:eastAsiaTheme="minorEastAsia"/>
+          <w:sz w:val="20"/>
+          <w:lang w:val="en-US"/>
+        </w:rPr>
+        <w:t xml:space="preserve"> of the sample x</w:t>
       </w:r>
     </w:p>
     <w:p>
@@ -1320,6 +1347,35 @@
         </w:rPr>
         <w:t>Titanic dataset</w:t>
       </w:r>
+    </w:p>
+    <w:p>
+      <w:pPr>
+        <w:jc w:val="both"/>
+        <w:rPr>
+          <w:rFonts w:eastAsiaTheme="minorEastAsia"/>
+          <w:sz w:val="16"/>
+          <w:lang w:val="en-US"/>
+        </w:rPr>
+      </w:pPr>
+      <w:r>
+        <w:rPr>
+          <w:rFonts w:eastAsiaTheme="minorEastAsia"/>
+          <w:sz w:val="16"/>
+          <w:lang w:val="en-US"/>
+        </w:rPr>
+        <w:t xml:space="preserve">Available at: </w:t>
+      </w:r>
+      <w:hyperlink r:id="rId8" w:history="1">
+        <w:r>
+          <w:rPr>
+            <w:rStyle w:val="Hipervnculo"/>
+            <w:rFonts w:eastAsiaTheme="minorEastAsia"/>
+            <w:sz w:val="16"/>
+            <w:lang w:val="en-US"/>
+          </w:rPr>
+          <w:t>https://www.kaggle.com/c/titanic/data</w:t>
+        </w:r>
+      </w:hyperlink>
     </w:p>
     <w:p>
       <w:pPr>
@@ -1349,7 +1405,7 @@
                     <pic:cNvPicPr/>
                   </pic:nvPicPr>
                   <pic:blipFill rotWithShape="1">
-                    <a:blip r:embed="rId8"/>
+                    <a:blip r:embed="rId9"/>
                     <a:srcRect l="2490" t="18310" r="10029" b="55735"/>
                     <a:stretch/>
                   </pic:blipFill>
@@ -1450,6 +1506,7 @@
     </w:p>
     <w:p>
       <w:pPr>
+        <w:jc w:val="both"/>
         <w:rPr>
           <w:b/>
           <w:noProof/>
@@ -1464,12 +1521,12 @@
           <w:sz w:val="20"/>
           <w:lang w:val="en-US" w:eastAsia="es-MX"/>
         </w:rPr>
-        <w:lastRenderedPageBreak/>
         <w:t>Data preprocessing</w:t>
       </w:r>
     </w:p>
     <w:p>
       <w:pPr>
+        <w:jc w:val="both"/>
         <w:rPr>
           <w:noProof/>
           <w:sz w:val="20"/>
@@ -1487,6 +1544,7 @@
     </w:p>
     <w:p>
       <w:pPr>
+        <w:jc w:val="both"/>
         <w:rPr>
           <w:noProof/>
           <w:sz w:val="20"/>
@@ -1520,6 +1578,7 @@
     </w:p>
     <w:p>
       <w:pPr>
+        <w:jc w:val="both"/>
         <w:rPr>
           <w:noProof/>
           <w:sz w:val="20"/>
@@ -1532,7 +1591,7 @@
           <w:lang w:eastAsia="es-MX"/>
         </w:rPr>
         <w:drawing>
-          <wp:inline distT="0" distB="0" distL="0" distR="0" wp14:anchorId="57CF723D" wp14:editId="4C5E7FAD">
+          <wp:inline distT="0" distB="0" distL="0" distR="0" wp14:anchorId="6DEB8EE2" wp14:editId="00D577AE">
             <wp:extent cx="3592945" cy="203200"/>
             <wp:effectExtent l="0" t="0" r="7620" b="6350"/>
             <wp:docPr id="5" name="Imagen 5"/>
@@ -1547,7 +1606,7 @@
                     <pic:cNvPicPr/>
                   </pic:nvPicPr>
                   <pic:blipFill rotWithShape="1">
-                    <a:blip r:embed="rId9"/>
+                    <a:blip r:embed="rId10"/>
                     <a:srcRect l="16862" t="43662" r="39114" b="51912"/>
                     <a:stretch/>
                   </pic:blipFill>
@@ -1595,15 +1654,17 @@
     </w:p>
     <w:p>
       <w:pPr>
-        <w:rPr>
-          <w:rFonts w:eastAsiaTheme="minorEastAsia"/>
-          <w:sz w:val="20"/>
-          <w:lang w:val="en-US"/>
-        </w:rPr>
-      </w:pPr>
-    </w:p>
-    <w:p>
-      <w:pPr>
+        <w:jc w:val="both"/>
+        <w:rPr>
+          <w:rFonts w:eastAsiaTheme="minorEastAsia"/>
+          <w:sz w:val="20"/>
+          <w:lang w:val="en-US"/>
+        </w:rPr>
+      </w:pPr>
+    </w:p>
+    <w:p>
+      <w:pPr>
+        <w:jc w:val="both"/>
         <w:rPr>
           <w:rFonts w:eastAsiaTheme="minorEastAsia"/>
           <w:sz w:val="20"/>
@@ -1621,6 +1682,7 @@
     </w:p>
     <w:p>
       <w:pPr>
+        <w:jc w:val="both"/>
         <w:rPr>
           <w:noProof/>
           <w:lang w:eastAsia="es-MX"/>
@@ -1634,7 +1696,7 @@
         <mc:AlternateContent>
           <mc:Choice Requires="wps">
             <w:drawing>
-              <wp:anchor distT="0" distB="0" distL="114300" distR="114300" simplePos="0" relativeHeight="251661312" behindDoc="0" locked="0" layoutInCell="1" allowOverlap="1" wp14:editId="36B11C9B">
+              <wp:anchor distT="0" distB="0" distL="114300" distR="114300" simplePos="0" relativeHeight="251661312" behindDoc="0" locked="0" layoutInCell="1" allowOverlap="1" wp14:anchorId="185D0031" wp14:editId="42DD1132">
                 <wp:simplePos x="0" y="0"/>
                 <wp:positionH relativeFrom="column">
                   <wp:align>center</wp:align>
@@ -1710,7 +1772,7 @@
           </mc:Choice>
           <mc:Fallback>
             <w:pict>
-              <v:shape id="_x0000_s1027" type="#_x0000_t202" style="position:absolute;margin-left:0;margin-top:0;width:368pt;height:64.5pt;z-index:251661312;visibility:visible;mso-wrap-style:square;mso-width-percent:0;mso-height-percent:0;mso-wrap-distance-left:9pt;mso-wrap-distance-top:0;mso-wrap-distance-right:9pt;mso-wrap-distance-bottom:0;mso-position-horizontal:center;mso-position-horizontal-relative:text;mso-position-vertical:absolute;mso-position-vertical-relative:text;mso-width-percent:0;mso-height-percent:0;mso-width-relative:margin;mso-height-relative:margin;v-text-anchor:top" o:gfxdata="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" stroked="f">
+              <v:shape id="_x0000_s1027" type="#_x0000_t202" style="position:absolute;left:0;text-align:left;margin-left:0;margin-top:0;width:368pt;height:64.5pt;z-index:251661312;visibility:visible;mso-wrap-style:square;mso-width-percent:0;mso-height-percent:0;mso-wrap-distance-left:9pt;mso-wrap-distance-top:0;mso-wrap-distance-right:9pt;mso-wrap-distance-bottom:0;mso-position-horizontal:center;mso-position-horizontal-relative:text;mso-position-vertical:absolute;mso-position-vertical-relative:text;mso-width-percent:0;mso-height-percent:0;mso-width-relative:margin;mso-height-relative:margin;v-text-anchor:top" o:gfxdata="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" stroked="f">
                 <v:textbox>
                   <w:txbxContent>
                     <w:p>
@@ -1742,7 +1804,7 @@
           <w:lang w:eastAsia="es-MX"/>
         </w:rPr>
         <w:drawing>
-          <wp:inline distT="0" distB="0" distL="0" distR="0" wp14:anchorId="678D641D" wp14:editId="3646888C">
+          <wp:inline distT="0" distB="0" distL="0" distR="0" wp14:anchorId="35E995C0" wp14:editId="5D22BC2B">
             <wp:extent cx="425450" cy="819150"/>
             <wp:effectExtent l="0" t="0" r="0" b="0"/>
             <wp:docPr id="6" name="Imagen 6"/>
@@ -1757,7 +1819,7 @@
                     <pic:cNvPicPr/>
                   </pic:nvPicPr>
                   <pic:blipFill rotWithShape="1">
-                    <a:blip r:embed="rId8"/>
+                    <a:blip r:embed="rId9"/>
                     <a:srcRect l="31575" t="18310" r="60842" b="55735"/>
                     <a:stretch/>
                   </pic:blipFill>
@@ -1787,6 +1849,7 @@
     </w:p>
     <w:p>
       <w:pPr>
+        <w:jc w:val="both"/>
         <w:rPr>
           <w:noProof/>
           <w:lang w:eastAsia="es-MX"/>
@@ -1795,6 +1858,7 @@
     </w:p>
     <w:p>
       <w:pPr>
+        <w:jc w:val="both"/>
         <w:rPr>
           <w:noProof/>
           <w:sz w:val="20"/>
@@ -1809,7 +1873,7 @@
         <mc:AlternateContent>
           <mc:Choice Requires="wps">
             <w:drawing>
-              <wp:anchor distT="0" distB="0" distL="114300" distR="114300" simplePos="0" relativeHeight="251664384" behindDoc="0" locked="0" layoutInCell="1" allowOverlap="1" wp14:anchorId="57BB0A60" wp14:editId="3D89F844">
+              <wp:anchor distT="0" distB="0" distL="114300" distR="114300" simplePos="0" relativeHeight="251664384" behindDoc="0" locked="0" layoutInCell="1" allowOverlap="1" wp14:anchorId="18999A29" wp14:editId="57BBD6E2">
                 <wp:simplePos x="0" y="0"/>
                 <wp:positionH relativeFrom="column">
                   <wp:posOffset>424815</wp:posOffset>
@@ -1901,7 +1965,7 @@
           </mc:Choice>
           <mc:Fallback>
             <w:pict>
-              <v:shape id="_x0000_s1028" type="#_x0000_t202" style="position:absolute;margin-left:33.45pt;margin-top:21pt;width:347.5pt;height:100pt;z-index:251664384;visibility:visible;mso-wrap-style:square;mso-width-percent:0;mso-height-percent:0;mso-wrap-distance-left:9pt;mso-wrap-distance-top:0;mso-wrap-distance-right:9pt;mso-wrap-distance-bottom:0;mso-position-horizontal:absolute;mso-position-horizontal-relative:text;mso-position-vertical:absolute;mso-position-vertical-relative:text;mso-width-percent:0;mso-height-percent:0;mso-width-relative:margin;mso-height-relative:margin;v-text-anchor:top" o:gfxdata="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" stroked="f">
+              <v:shape id="_x0000_s1028" type="#_x0000_t202" style="position:absolute;left:0;text-align:left;margin-left:33.45pt;margin-top:21pt;width:347.5pt;height:100pt;z-index:251664384;visibility:visible;mso-wrap-style:square;mso-width-percent:0;mso-height-percent:0;mso-wrap-distance-left:9pt;mso-wrap-distance-top:0;mso-wrap-distance-right:9pt;mso-wrap-distance-bottom:0;mso-position-horizontal:absolute;mso-position-horizontal-relative:text;mso-position-vertical:absolute;mso-position-vertical-relative:text;mso-width-percent:0;mso-height-percent:0;mso-width-relative:margin;mso-height-relative:margin;v-text-anchor:top" o:gfxdata="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" stroked="f">
                 <v:textbox>
                   <w:txbxContent>
                     <w:p>
@@ -1954,6 +2018,7 @@
     </w:p>
     <w:p>
       <w:pPr>
+        <w:jc w:val="both"/>
         <w:rPr>
           <w:noProof/>
           <w:sz w:val="20"/>
@@ -1966,7 +2031,7 @@
           <w:lang w:eastAsia="es-MX"/>
         </w:rPr>
         <w:drawing>
-          <wp:anchor distT="0" distB="0" distL="114300" distR="114300" simplePos="0" relativeHeight="251662336" behindDoc="0" locked="0" layoutInCell="1" allowOverlap="1" wp14:anchorId="28E81FEA" wp14:editId="6C1D1186">
+          <wp:anchor distT="0" distB="0" distL="114300" distR="114300" simplePos="0" relativeHeight="251662336" behindDoc="0" locked="0" layoutInCell="1" allowOverlap="1" wp14:anchorId="5C2F7A96" wp14:editId="247EA835">
             <wp:simplePos x="0" y="0"/>
             <wp:positionH relativeFrom="column">
               <wp:posOffset>-82550</wp:posOffset>
@@ -1989,7 +2054,7 @@
                     <pic:cNvPicPr/>
                   </pic:nvPicPr>
                   <pic:blipFill rotWithShape="1">
-                    <a:blip r:embed="rId8" cstate="print">
+                    <a:blip r:embed="rId9" cstate="print">
                       <a:extLst>
                         <a:ext uri="{28A0092B-C50C-407E-A947-70E740481C1C}">
                           <a14:useLocalDpi xmlns:a14="http://schemas.microsoft.com/office/drawing/2010/main" val="0"/>
@@ -2025,6 +2090,7 @@
     </w:p>
     <w:p>
       <w:pPr>
+        <w:jc w:val="both"/>
         <w:rPr>
           <w:noProof/>
           <w:lang w:val="en-US" w:eastAsia="es-MX"/>
@@ -2040,15 +2106,17 @@
     </w:p>
     <w:p>
       <w:pPr>
-        <w:rPr>
-          <w:rFonts w:eastAsiaTheme="minorEastAsia"/>
-          <w:sz w:val="20"/>
-          <w:lang w:val="en-US"/>
-        </w:rPr>
-      </w:pPr>
-    </w:p>
-    <w:p>
-      <w:pPr>
+        <w:jc w:val="both"/>
+        <w:rPr>
+          <w:rFonts w:eastAsiaTheme="minorEastAsia"/>
+          <w:sz w:val="20"/>
+          <w:lang w:val="en-US"/>
+        </w:rPr>
+      </w:pPr>
+    </w:p>
+    <w:p>
+      <w:pPr>
+        <w:jc w:val="both"/>
         <w:rPr>
           <w:rFonts w:eastAsiaTheme="minorEastAsia"/>
           <w:b/>
@@ -2068,6 +2136,7 @@
     </w:p>
     <w:p>
       <w:pPr>
+        <w:jc w:val="both"/>
         <w:rPr>
           <w:rFonts w:eastAsiaTheme="minorEastAsia"/>
           <w:sz w:val="20"/>
@@ -2111,23 +2180,70 @@
     </w:p>
     <w:p>
       <w:pPr>
-        <w:rPr>
-          <w:rFonts w:eastAsiaTheme="minorEastAsia"/>
-          <w:sz w:val="20"/>
-          <w:lang w:val="en-US"/>
-        </w:rPr>
-      </w:pPr>
-      <w:r>
-        <w:rPr>
-          <w:rFonts w:eastAsiaTheme="minorEastAsia"/>
-          <w:sz w:val="20"/>
-          <w:lang w:val="en-US"/>
-        </w:rPr>
-        <w:t xml:space="preserve">At the end we will save the final parameters, because those values are the ones that we will use to test our model and see how well it works with an unknown dataset. </w:t>
-      </w:r>
-    </w:p>
-    <w:p>
-      <w:pPr>
+        <w:jc w:val="both"/>
+        <w:rPr>
+          <w:rFonts w:eastAsiaTheme="minorEastAsia"/>
+          <w:sz w:val="20"/>
+          <w:lang w:val="en-US"/>
+        </w:rPr>
+      </w:pPr>
+      <w:r>
+        <w:rPr>
+          <w:rFonts w:eastAsiaTheme="minorEastAsia"/>
+          <w:sz w:val="20"/>
+          <w:lang w:val="en-US"/>
+        </w:rPr>
+        <w:t>At the end we will save the final parameters, because th</w:t>
+      </w:r>
+      <w:r>
+        <w:rPr>
+          <w:rFonts w:eastAsiaTheme="minorEastAsia"/>
+          <w:sz w:val="20"/>
+          <w:lang w:val="en-US"/>
+        </w:rPr>
+        <w:t>ose values are the ones that will be used</w:t>
+      </w:r>
+      <w:r>
+        <w:rPr>
+          <w:rFonts w:eastAsiaTheme="minorEastAsia"/>
+          <w:sz w:val="20"/>
+          <w:lang w:val="en-US"/>
+        </w:rPr>
+        <w:t xml:space="preserve"> to test our model and see how well it works with an unknown dataset. </w:t>
+      </w:r>
+    </w:p>
+    <w:p>
+      <w:pPr>
+        <w:jc w:val="both"/>
+        <w:rPr>
+          <w:rFonts w:eastAsiaTheme="minorEastAsia"/>
+          <w:sz w:val="20"/>
+          <w:lang w:val="en-US"/>
+        </w:rPr>
+      </w:pPr>
+      <w:r>
+        <w:rPr>
+          <w:rFonts w:eastAsiaTheme="minorEastAsia"/>
+          <w:sz w:val="20"/>
+          <w:lang w:val="en-US"/>
+        </w:rPr>
+        <w:lastRenderedPageBreak/>
+        <w:t>This approach makes sense, but there´s a single problem: we will not know how good our model will perform with unseen data until we test it with the testing dataset. That´s why it is recommended to use something called validation dataset before jumping straight into testing.</w:t>
+      </w:r>
+    </w:p>
+    <w:p>
+      <w:pPr>
+        <w:jc w:val="both"/>
+        <w:rPr>
+          <w:rFonts w:eastAsiaTheme="minorEastAsia"/>
+          <w:sz w:val="20"/>
+          <w:lang w:val="en-US"/>
+        </w:rPr>
+      </w:pPr>
+    </w:p>
+    <w:p>
+      <w:pPr>
+        <w:jc w:val="both"/>
         <w:rPr>
           <w:rFonts w:eastAsiaTheme="minorEastAsia"/>
           <w:b/>
@@ -2135,29 +2251,227 @@
           <w:lang w:val="en-US"/>
         </w:rPr>
       </w:pPr>
-    </w:p>
-    <w:p>
-      <w:pPr>
+      <w:r>
         <w:rPr>
           <w:rFonts w:eastAsiaTheme="minorEastAsia"/>
           <w:b/>
           <w:sz w:val="20"/>
           <w:lang w:val="en-US"/>
         </w:rPr>
-      </w:pPr>
-      <w:r>
+        <w:t>Cross-validation</w:t>
+      </w:r>
+    </w:p>
+    <w:p>
+      <w:pPr>
+        <w:jc w:val="both"/>
+        <w:rPr>
+          <w:rFonts w:eastAsiaTheme="minorEastAsia"/>
+          <w:sz w:val="20"/>
+          <w:lang w:val="en-US"/>
+        </w:rPr>
+      </w:pPr>
+      <w:r>
+        <w:rPr>
+          <w:rFonts w:eastAsiaTheme="minorEastAsia"/>
+          <w:sz w:val="20"/>
+          <w:lang w:val="en-US"/>
+        </w:rPr>
+        <w:t xml:space="preserve">Cross-validation is a very useful technique used to split the training dataset </w:t>
+      </w:r>
+      <w:r>
+        <w:rPr>
+          <w:rFonts w:eastAsiaTheme="minorEastAsia"/>
+          <w:sz w:val="20"/>
+          <w:lang w:val="en-US"/>
+        </w:rPr>
+        <w:t xml:space="preserve">in two, </w:t>
+      </w:r>
+      <w:r>
+        <w:rPr>
+          <w:rFonts w:eastAsiaTheme="minorEastAsia"/>
+          <w:sz w:val="20"/>
+          <w:lang w:val="en-US"/>
+        </w:rPr>
+        <w:t>so th</w:t>
+      </w:r>
+      <w:r>
+        <w:rPr>
+          <w:rFonts w:eastAsiaTheme="minorEastAsia"/>
+          <w:sz w:val="20"/>
+          <w:lang w:val="en-US"/>
+        </w:rPr>
+        <w:t>at one</w:t>
+      </w:r>
+      <w:r>
+        <w:rPr>
+          <w:rFonts w:eastAsiaTheme="minorEastAsia"/>
+          <w:sz w:val="20"/>
+          <w:lang w:val="en-US"/>
+        </w:rPr>
+        <w:t xml:space="preserve"> par</w:t>
+      </w:r>
+      <w:r>
+        <w:rPr>
+          <w:rFonts w:eastAsiaTheme="minorEastAsia"/>
+          <w:sz w:val="20"/>
+          <w:lang w:val="en-US"/>
+        </w:rPr>
+        <w:t>t trains the model, and the other one</w:t>
+      </w:r>
+      <w:r>
+        <w:rPr>
+          <w:rFonts w:eastAsiaTheme="minorEastAsia"/>
+          <w:sz w:val="20"/>
+          <w:lang w:val="en-US"/>
+        </w:rPr>
+        <w:t xml:space="preserve"> </w:t>
+      </w:r>
+      <w:r>
+        <w:rPr>
+          <w:rFonts w:eastAsiaTheme="minorEastAsia"/>
+          <w:sz w:val="20"/>
+          <w:lang w:val="en-US"/>
+        </w:rPr>
+        <w:t>validates it</w:t>
+      </w:r>
+      <w:r>
+        <w:rPr>
+          <w:rFonts w:eastAsiaTheme="minorEastAsia"/>
+          <w:sz w:val="20"/>
+          <w:lang w:val="en-US"/>
+        </w:rPr>
+        <w:t xml:space="preserve">. This validation step is pretty much testing the model and measuring the </w:t>
+      </w:r>
+      <w:r>
+        <w:rPr>
+          <w:rFonts w:eastAsiaTheme="minorEastAsia"/>
+          <w:sz w:val="20"/>
+          <w:lang w:val="en-US"/>
+        </w:rPr>
+        <w:t xml:space="preserve">error and </w:t>
+      </w:r>
+      <w:r>
+        <w:rPr>
+          <w:rFonts w:eastAsiaTheme="minorEastAsia"/>
+          <w:sz w:val="20"/>
+          <w:lang w:val="en-US"/>
+        </w:rPr>
+        <w:t xml:space="preserve">accuracy, but the very important difference is that this testing is </w:t>
+      </w:r>
+      <w:r>
+        <w:rPr>
+          <w:rFonts w:eastAsiaTheme="minorEastAsia"/>
+          <w:sz w:val="20"/>
+          <w:lang w:val="en-US"/>
+        </w:rPr>
+        <w:t>done</w:t>
+      </w:r>
+      <w:r>
+        <w:rPr>
+          <w:rFonts w:eastAsiaTheme="minorEastAsia"/>
+          <w:sz w:val="20"/>
+          <w:lang w:val="en-US"/>
+        </w:rPr>
+        <w:t xml:space="preserve"> without using the testing dataset. This process is repeated for any given folds, so at the end when we finish validating, we will have tested our model several times against unseen data to have a better perspective on how it will behave on average. </w:t>
+      </w:r>
+      <w:r>
+        <w:rPr>
+          <w:rFonts w:eastAsiaTheme="minorEastAsia"/>
+          <w:sz w:val="20"/>
+          <w:lang w:val="en-US"/>
+        </w:rPr>
+        <w:t>We will graph the results and compare the results of the different folds to come to a conclusion. If we see that the accuracy has a small amount of variation between folds, then we know that our model is stable and that it behaves in a similar way against different cases of training and unseen data.</w:t>
+      </w:r>
+    </w:p>
+    <w:p>
+      <w:pPr>
+        <w:jc w:val="both"/>
+        <w:rPr>
+          <w:rFonts w:eastAsiaTheme="minorEastAsia"/>
+          <w:sz w:val="20"/>
+          <w:lang w:val="en-US"/>
+        </w:rPr>
+      </w:pPr>
+      <w:r>
+        <w:rPr>
+          <w:rFonts w:eastAsiaTheme="minorEastAsia"/>
+          <w:sz w:val="20"/>
+          <w:lang w:val="en-US"/>
+        </w:rPr>
+        <w:t xml:space="preserve">In the other hand if we see a lot of variation between the fold accuracies, we know that our model is unstable and some things can be changed (like the </w:t>
+      </w:r>
+      <w:proofErr w:type="spellStart"/>
+      <w:r>
+        <w:rPr>
+          <w:rFonts w:eastAsiaTheme="minorEastAsia"/>
+          <w:sz w:val="20"/>
+          <w:lang w:val="en-US"/>
+        </w:rPr>
+        <w:t>hyperparameters</w:t>
+      </w:r>
+      <w:proofErr w:type="spellEnd"/>
+      <w:r>
+        <w:rPr>
+          <w:rFonts w:eastAsiaTheme="minorEastAsia"/>
+          <w:sz w:val="20"/>
+          <w:lang w:val="en-US"/>
+        </w:rPr>
+        <w:t>) to help our model stabilize.</w:t>
+      </w:r>
+    </w:p>
+    <w:p>
+      <w:pPr>
+        <w:jc w:val="both"/>
+        <w:rPr>
+          <w:rFonts w:eastAsiaTheme="minorEastAsia"/>
+          <w:sz w:val="20"/>
+          <w:lang w:val="en-US"/>
+        </w:rPr>
+      </w:pPr>
+      <w:r>
+        <w:rPr>
+          <w:rFonts w:eastAsiaTheme="minorEastAsia"/>
+          <w:sz w:val="20"/>
+          <w:lang w:val="en-US"/>
+        </w:rPr>
+        <w:t>Once we are happy with the cross-validation results, we will stop validating and now we are ready to start testing with the testing dataset. To do this we will train our model one more time but now with the whole dataset (no splitting) and use the final parameters obtained to do the testing.</w:t>
+      </w:r>
+    </w:p>
+    <w:p>
+      <w:pPr>
         <w:rPr>
           <w:rFonts w:eastAsiaTheme="minorEastAsia"/>
           <w:b/>
           <w:sz w:val="20"/>
           <w:lang w:val="en-US"/>
         </w:rPr>
-        <w:lastRenderedPageBreak/>
+      </w:pPr>
+      <w:bookmarkStart w:id="0" w:name="_GoBack"/>
+      <w:bookmarkEnd w:id="0"/>
+    </w:p>
+    <w:p>
+      <w:pPr>
+        <w:jc w:val="both"/>
+        <w:rPr>
+          <w:rFonts w:eastAsiaTheme="minorEastAsia"/>
+          <w:b/>
+          <w:sz w:val="20"/>
+          <w:lang w:val="en-US"/>
+        </w:rPr>
+      </w:pPr>
+      <w:r>
+        <w:rPr>
+          <w:rFonts w:eastAsiaTheme="minorEastAsia"/>
+          <w:b/>
+          <w:sz w:val="20"/>
+          <w:lang w:val="en-US"/>
+        </w:rPr>
         <w:t>Testing the model</w:t>
       </w:r>
     </w:p>
     <w:p>
       <w:pPr>
+        <w:jc w:val="both"/>
         <w:rPr>
           <w:rFonts w:eastAsiaTheme="minorEastAsia"/>
           <w:sz w:val="20"/>
@@ -2193,6 +2507,7 @@
     </w:p>
     <w:p>
       <w:pPr>
+        <w:jc w:val="both"/>
         <w:rPr>
           <w:rFonts w:eastAsiaTheme="minorEastAsia"/>
           <w:sz w:val="20"/>
@@ -2205,7 +2520,7 @@
           <w:lang w:eastAsia="es-MX"/>
         </w:rPr>
         <w:drawing>
-          <wp:inline distT="0" distB="0" distL="0" distR="0" wp14:anchorId="76CE9648" wp14:editId="6E6835C6">
+          <wp:inline distT="0" distB="0" distL="0" distR="0" wp14:anchorId="002E344D" wp14:editId="07991DB5">
             <wp:extent cx="5238750" cy="635000"/>
             <wp:effectExtent l="0" t="0" r="0" b="0"/>
             <wp:docPr id="10" name="Imagen 10"/>
@@ -2220,7 +2535,7 @@
                     <pic:cNvPicPr/>
                   </pic:nvPicPr>
                   <pic:blipFill rotWithShape="1">
-                    <a:blip r:embed="rId10"/>
+                    <a:blip r:embed="rId11"/>
                     <a:srcRect l="7356" t="40040" r="21687" b="44668"/>
                     <a:stretch/>
                   </pic:blipFill>
@@ -2250,19 +2565,36 @@
     </w:p>
     <w:p>
       <w:pPr>
-        <w:rPr>
-          <w:rFonts w:eastAsiaTheme="minorEastAsia"/>
-          <w:sz w:val="20"/>
-          <w:lang w:val="en-US"/>
-        </w:rPr>
-      </w:pPr>
-      <w:r>
-        <w:rPr>
-          <w:rFonts w:eastAsiaTheme="minorEastAsia"/>
-          <w:sz w:val="20"/>
-          <w:lang w:val="en-US"/>
-        </w:rPr>
-        <w:t>We got 77% accuracy which is not the best, but it is still a great problem to solve using logistic regression to get familiar with machine learning basics.</w:t>
+        <w:jc w:val="both"/>
+        <w:rPr>
+          <w:rFonts w:eastAsiaTheme="minorEastAsia"/>
+          <w:sz w:val="20"/>
+          <w:lang w:val="en-US"/>
+        </w:rPr>
+      </w:pPr>
+      <w:r>
+        <w:rPr>
+          <w:rFonts w:eastAsiaTheme="minorEastAsia"/>
+          <w:sz w:val="20"/>
+          <w:lang w:val="en-US"/>
+        </w:rPr>
+        <w:t xml:space="preserve">We got 77% accuracy which is not the best, but it is still a great problem to solve using logistic regression </w:t>
+      </w:r>
+      <w:r>
+        <w:rPr>
+          <w:rFonts w:eastAsiaTheme="minorEastAsia"/>
+          <w:sz w:val="20"/>
+          <w:lang w:val="en-US"/>
+        </w:rPr>
+        <w:t>and</w:t>
+      </w:r>
+      <w:r>
+        <w:rPr>
+          <w:rFonts w:eastAsiaTheme="minorEastAsia"/>
+          <w:sz w:val="20"/>
+          <w:lang w:val="en-US"/>
+        </w:rPr>
+        <w:t xml:space="preserve"> get familiar with machine learning basics.</w:t>
       </w:r>
     </w:p>
     <w:p>
@@ -2295,23 +2627,41 @@
     </w:p>
     <w:p>
       <w:pPr>
-        <w:rPr>
-          <w:rFonts w:eastAsiaTheme="minorEastAsia"/>
-          <w:sz w:val="20"/>
-          <w:lang w:val="en-US"/>
-        </w:rPr>
-      </w:pPr>
-      <w:r>
-        <w:rPr>
-          <w:rFonts w:eastAsiaTheme="minorEastAsia"/>
-          <w:sz w:val="20"/>
-          <w:lang w:val="en-US"/>
-        </w:rPr>
-        <w:t>Logistic regression is probably the simplest model used to predict the class that a sample will have, but in some problems the simplicity of the algorithm limits its performance when facing more complex problems.</w:t>
-      </w:r>
-    </w:p>
-    <w:p>
-      <w:pPr>
+        <w:jc w:val="both"/>
+        <w:rPr>
+          <w:rFonts w:eastAsiaTheme="minorEastAsia"/>
+          <w:sz w:val="20"/>
+          <w:lang w:val="en-US"/>
+        </w:rPr>
+      </w:pPr>
+      <w:r>
+        <w:rPr>
+          <w:rFonts w:eastAsiaTheme="minorEastAsia"/>
+          <w:sz w:val="20"/>
+          <w:lang w:val="en-US"/>
+        </w:rPr>
+        <w:t xml:space="preserve">Logistic regression is probably the simplest model used to predict the class that a sample will have, but in some </w:t>
+      </w:r>
+      <w:r>
+        <w:rPr>
+          <w:rFonts w:eastAsiaTheme="minorEastAsia"/>
+          <w:sz w:val="20"/>
+          <w:lang w:val="en-US"/>
+        </w:rPr>
+        <w:t>cases</w:t>
+      </w:r>
+      <w:r>
+        <w:rPr>
+          <w:rFonts w:eastAsiaTheme="minorEastAsia"/>
+          <w:sz w:val="20"/>
+          <w:lang w:val="en-US"/>
+        </w:rPr>
+        <w:t xml:space="preserve"> the simplicity of the algorithm limits its performance when facing more complex problems.</w:t>
+      </w:r>
+    </w:p>
+    <w:p>
+      <w:pPr>
+        <w:jc w:val="both"/>
         <w:rPr>
           <w:rFonts w:eastAsiaTheme="minorEastAsia"/>
           <w:sz w:val="20"/>
@@ -2342,19 +2692,20 @@
           <w:ilvl w:val="0"/>
           <w:numId w:val="1"/>
         </w:numPr>
-        <w:rPr>
-          <w:rFonts w:eastAsiaTheme="minorEastAsia"/>
-          <w:sz w:val="20"/>
-          <w:lang w:val="en-US"/>
-        </w:rPr>
-      </w:pPr>
-      <w:r>
-        <w:rPr>
-          <w:rFonts w:eastAsiaTheme="minorEastAsia"/>
-          <w:sz w:val="20"/>
-          <w:lang w:val="en-US"/>
-        </w:rPr>
-        <w:t>Regularization</w:t>
+        <w:jc w:val="both"/>
+        <w:rPr>
+          <w:rFonts w:eastAsiaTheme="minorEastAsia"/>
+          <w:sz w:val="20"/>
+          <w:lang w:val="en-US"/>
+        </w:rPr>
+      </w:pPr>
+      <w:r>
+        <w:rPr>
+          <w:rFonts w:eastAsiaTheme="minorEastAsia"/>
+          <w:sz w:val="20"/>
+          <w:lang w:val="en-US"/>
+        </w:rPr>
+        <w:t>Scaling</w:t>
       </w:r>
     </w:p>
     <w:p>
@@ -2364,6 +2715,31 @@
           <w:ilvl w:val="0"/>
           <w:numId w:val="1"/>
         </w:numPr>
+        <w:jc w:val="both"/>
+        <w:rPr>
+          <w:rFonts w:eastAsiaTheme="minorEastAsia"/>
+          <w:sz w:val="20"/>
+          <w:lang w:val="en-US"/>
+        </w:rPr>
+      </w:pPr>
+      <w:r>
+        <w:rPr>
+          <w:rFonts w:eastAsiaTheme="minorEastAsia"/>
+          <w:sz w:val="20"/>
+          <w:lang w:val="en-US"/>
+        </w:rPr>
+        <w:lastRenderedPageBreak/>
+        <w:t>Regularization</w:t>
+      </w:r>
+    </w:p>
+    <w:p>
+      <w:pPr>
+        <w:pStyle w:val="Prrafodelista"/>
+        <w:numPr>
+          <w:ilvl w:val="0"/>
+          <w:numId w:val="1"/>
+        </w:numPr>
+        <w:jc w:val="both"/>
         <w:rPr>
           <w:rFonts w:eastAsiaTheme="minorEastAsia"/>
           <w:sz w:val="20"/>
@@ -2378,11 +2754,10 @@
         </w:rPr>
         <w:t>Cross validation</w:t>
       </w:r>
-      <w:bookmarkStart w:id="0" w:name="_GoBack"/>
-      <w:bookmarkEnd w:id="0"/>
-    </w:p>
-    <w:p>
-      <w:pPr>
+    </w:p>
+    <w:p>
+      <w:pPr>
+        <w:jc w:val="both"/>
         <w:rPr>
           <w:rFonts w:eastAsiaTheme="minorEastAsia"/>
           <w:sz w:val="20"/>
@@ -2407,15 +2782,45 @@
           <w:lang w:val="en-US"/>
         </w:rPr>
       </w:pPr>
-      <w:r>
-        <w:rPr>
-          <w:rFonts w:eastAsiaTheme="minorEastAsia"/>
-          <w:sz w:val="20"/>
-          <w:lang w:val="en-US"/>
-        </w:rPr>
-        <w:t xml:space="preserve">The code that contains the implementation of the logistic regression is available at: </w:t>
-      </w:r>
-      <w:hyperlink r:id="rId11" w:history="1">
+    </w:p>
+    <w:p>
+      <w:pPr>
+        <w:jc w:val="both"/>
+        <w:rPr>
+          <w:rFonts w:eastAsiaTheme="minorEastAsia"/>
+          <w:sz w:val="20"/>
+          <w:lang w:val="en-US"/>
+        </w:rPr>
+      </w:pPr>
+    </w:p>
+    <w:p>
+      <w:pPr>
+        <w:jc w:val="both"/>
+        <w:rPr>
+          <w:rFonts w:eastAsiaTheme="minorEastAsia"/>
+          <w:sz w:val="20"/>
+          <w:lang w:val="en-US"/>
+        </w:rPr>
+      </w:pPr>
+      <w:r>
+        <w:rPr>
+          <w:rFonts w:eastAsiaTheme="minorEastAsia"/>
+          <w:sz w:val="20"/>
+          <w:lang w:val="en-US"/>
+        </w:rPr>
+        <w:t xml:space="preserve">Titanic problem available at: </w:t>
+      </w:r>
+    </w:p>
+    <w:p>
+      <w:pPr>
+        <w:jc w:val="both"/>
+        <w:rPr>
+          <w:rFonts w:eastAsiaTheme="minorEastAsia"/>
+          <w:sz w:val="20"/>
+          <w:lang w:val="en-US"/>
+        </w:rPr>
+      </w:pPr>
+      <w:hyperlink r:id="rId12" w:history="1">
         <w:r>
           <w:rPr>
             <w:rStyle w:val="Hipervnculo"/>
@@ -2423,8 +2828,37 @@
             <w:sz w:val="20"/>
             <w:lang w:val="en-US"/>
           </w:rPr>
-          <w:t>https://github.com/maci2233/machine_learning/tree/master/Log</w:t>
+          <w:t>https://www.kaggle.com/c/titanic</w:t>
         </w:r>
+      </w:hyperlink>
+    </w:p>
+    <w:p>
+      <w:pPr>
+        <w:jc w:val="both"/>
+        <w:rPr>
+          <w:rFonts w:eastAsiaTheme="minorEastAsia"/>
+          <w:sz w:val="20"/>
+          <w:lang w:val="en-US"/>
+        </w:rPr>
+      </w:pPr>
+      <w:r>
+        <w:rPr>
+          <w:rFonts w:eastAsiaTheme="minorEastAsia"/>
+          <w:sz w:val="20"/>
+          <w:lang w:val="en-US"/>
+        </w:rPr>
+        <w:t xml:space="preserve">Code available at: </w:t>
+      </w:r>
+    </w:p>
+    <w:p>
+      <w:pPr>
+        <w:rPr>
+          <w:rFonts w:eastAsiaTheme="minorEastAsia"/>
+          <w:sz w:val="20"/>
+          <w:lang w:val="en-US"/>
+        </w:rPr>
+      </w:pPr>
+      <w:hyperlink r:id="rId13" w:history="1">
         <w:r>
           <w:rPr>
             <w:rStyle w:val="Hipervnculo"/>
@@ -2432,120 +2866,144 @@
             <w:sz w:val="20"/>
             <w:lang w:val="en-US"/>
           </w:rPr>
-          <w:t>i</w:t>
+          <w:t>https://github.com/maci2233/machine_learning/tree/master/Logistic_regression/titanic</w:t>
         </w:r>
+      </w:hyperlink>
+      <w:r>
+        <w:rPr>
+          <w:rFonts w:eastAsiaTheme="minorEastAsia"/>
+          <w:sz w:val="20"/>
+          <w:lang w:val="en-US"/>
+        </w:rPr>
+        <w:br w:type="page"/>
+      </w:r>
+    </w:p>
+    <w:p>
+      <w:pPr>
+        <w:rPr>
+          <w:rFonts w:eastAsiaTheme="minorEastAsia"/>
+          <w:sz w:val="20"/>
+          <w:lang w:val="en-US"/>
+        </w:rPr>
+      </w:pPr>
+    </w:p>
+    <w:p>
+      <w:pPr>
+        <w:rPr>
+          <w:rFonts w:eastAsiaTheme="minorEastAsia"/>
+          <w:sz w:val="20"/>
+          <w:lang w:val="en-US"/>
+        </w:rPr>
+      </w:pPr>
+    </w:p>
+    <w:p>
+      <w:pPr>
+        <w:rPr>
+          <w:b/>
+          <w:lang w:val="en-US"/>
+        </w:rPr>
+      </w:pPr>
+    </w:p>
+    <w:p>
+      <w:pPr>
+        <w:jc w:val="both"/>
+        <w:rPr>
+          <w:b/>
+          <w:lang w:val="en-US"/>
+        </w:rPr>
+      </w:pPr>
+    </w:p>
+    <w:p>
+      <w:pPr>
+        <w:jc w:val="both"/>
+        <w:rPr>
+          <w:b/>
+          <w:lang w:val="en-US"/>
+        </w:rPr>
+      </w:pPr>
+    </w:p>
+    <w:p>
+      <w:pPr>
+        <w:jc w:val="both"/>
+        <w:rPr>
+          <w:b/>
+          <w:lang w:val="en-US"/>
+        </w:rPr>
+      </w:pPr>
+      <w:r>
+        <w:rPr>
+          <w:b/>
+          <w:lang w:val="en-US"/>
+        </w:rPr>
+        <w:t>REFERENCES</w:t>
+      </w:r>
+    </w:p>
+    <w:p>
+      <w:pPr>
+        <w:jc w:val="both"/>
+        <w:rPr>
+          <w:sz w:val="20"/>
+          <w:lang w:val="en-US"/>
+        </w:rPr>
+      </w:pPr>
+      <w:r>
+        <w:rPr>
+          <w:sz w:val="20"/>
+          <w:lang w:val="en-US"/>
+        </w:rPr>
+        <w:t>TITANIC: 'ICEBERG RIGHT AH</w:t>
+      </w:r>
+      <w:r>
+        <w:rPr>
+          <w:sz w:val="20"/>
+          <w:lang w:val="en-US"/>
+        </w:rPr>
+        <w:t xml:space="preserve">EAD'. </w:t>
+      </w:r>
+      <w:proofErr w:type="gramStart"/>
+      <w:r>
+        <w:rPr>
+          <w:sz w:val="20"/>
+          <w:lang w:val="en-US"/>
+        </w:rPr>
+        <w:t>(</w:t>
+      </w:r>
+      <w:proofErr w:type="spellStart"/>
+      <w:r>
+        <w:rPr>
+          <w:sz w:val="20"/>
+          <w:lang w:val="en-US"/>
+        </w:rPr>
+        <w:t>n.d.</w:t>
+      </w:r>
+      <w:proofErr w:type="spellEnd"/>
+      <w:r>
+        <w:rPr>
+          <w:sz w:val="20"/>
+          <w:lang w:val="en-US"/>
+        </w:rPr>
+        <w:t>).</w:t>
+      </w:r>
+      <w:proofErr w:type="gramEnd"/>
+      <w:r>
+        <w:rPr>
+          <w:sz w:val="20"/>
+          <w:lang w:val="en-US"/>
+        </w:rPr>
+        <w:t xml:space="preserve"> Retrieved March 20</w:t>
+      </w:r>
+      <w:r>
+        <w:rPr>
+          <w:sz w:val="20"/>
+          <w:lang w:val="en-US"/>
+        </w:rPr>
+        <w:t xml:space="preserve">, 2019, from </w:t>
+      </w:r>
+      <w:hyperlink r:id="rId14" w:history="1">
         <w:r>
           <w:rPr>
             <w:rStyle w:val="Hipervnculo"/>
-            <w:rFonts w:eastAsiaTheme="minorEastAsia"/>
             <w:sz w:val="20"/>
-            <w:lang w:val="en-US"/>
-          </w:rPr>
-          <w:t>stic_regression/titanic</w:t>
-        </w:r>
-      </w:hyperlink>
-    </w:p>
-    <w:p>
-      <w:pPr>
-        <w:jc w:val="both"/>
-        <w:rPr>
-          <w:rFonts w:eastAsiaTheme="minorEastAsia"/>
-          <w:sz w:val="20"/>
-          <w:lang w:val="en-US"/>
-        </w:rPr>
-      </w:pPr>
-    </w:p>
-    <w:p>
-      <w:pPr>
-        <w:rPr>
-          <w:rFonts w:eastAsiaTheme="minorEastAsia"/>
-          <w:sz w:val="20"/>
-          <w:lang w:val="en-US"/>
-        </w:rPr>
-      </w:pPr>
-      <w:r>
-        <w:rPr>
-          <w:rFonts w:eastAsiaTheme="minorEastAsia"/>
-          <w:sz w:val="20"/>
-          <w:lang w:val="en-US"/>
-        </w:rPr>
-        <w:br w:type="page"/>
-      </w:r>
-    </w:p>
-    <w:p>
-      <w:pPr>
-        <w:rPr>
-          <w:rFonts w:eastAsiaTheme="minorEastAsia"/>
-          <w:sz w:val="20"/>
-          <w:lang w:val="en-US"/>
-        </w:rPr>
-      </w:pPr>
-    </w:p>
-    <w:p>
-      <w:pPr>
-        <w:rPr>
-          <w:rFonts w:eastAsiaTheme="minorEastAsia"/>
-          <w:sz w:val="20"/>
-          <w:lang w:val="en-US"/>
-        </w:rPr>
-      </w:pPr>
-    </w:p>
-    <w:p>
-      <w:pPr>
-        <w:rPr>
-          <w:b/>
-          <w:lang w:val="en-US"/>
-        </w:rPr>
-      </w:pPr>
-    </w:p>
-    <w:p>
-      <w:pPr>
-        <w:jc w:val="both"/>
-        <w:rPr>
-          <w:b/>
-          <w:lang w:val="en-US"/>
-        </w:rPr>
-      </w:pPr>
-    </w:p>
-    <w:p>
-      <w:pPr>
-        <w:jc w:val="both"/>
-        <w:rPr>
-          <w:b/>
-          <w:lang w:val="en-US"/>
-        </w:rPr>
-      </w:pPr>
-    </w:p>
-    <w:p>
-      <w:pPr>
-        <w:jc w:val="both"/>
-        <w:rPr>
-          <w:b/>
-          <w:lang w:val="en-US"/>
-        </w:rPr>
-      </w:pPr>
-      <w:r>
-        <w:rPr>
-          <w:b/>
-          <w:lang w:val="en-US"/>
-        </w:rPr>
-        <w:t>REFERENCES</w:t>
-      </w:r>
-    </w:p>
-    <w:p>
-      <w:pPr>
-        <w:jc w:val="both"/>
-        <w:rPr>
-          <w:b/>
-          <w:lang w:val="en-US"/>
-        </w:rPr>
-      </w:pPr>
-      <w:hyperlink r:id="rId12" w:history="1">
-        <w:r>
-          <w:rPr>
-            <w:rStyle w:val="Hipervnculo"/>
-            <w:b/>
-            <w:u w:val="none"/>
             <w:lang w:val="en-US"/>
           </w:rPr>
           <w:t>https://www.ultimatetitanic.com/the-sinking</w:t>
@@ -2556,15 +3014,45 @@
       <w:pPr>
         <w:jc w:val="both"/>
         <w:rPr>
-          <w:b/>
-          <w:lang w:val="en-US"/>
-        </w:rPr>
-      </w:pPr>
-      <w:hyperlink r:id="rId13" w:history="1">
+          <w:sz w:val="20"/>
+          <w:lang w:val="en-US"/>
+        </w:rPr>
+      </w:pPr>
+      <w:proofErr w:type="spellStart"/>
+      <w:r>
+        <w:rPr>
+          <w:sz w:val="20"/>
+          <w:lang w:val="en-US"/>
+        </w:rPr>
+        <w:t>Swaminathan</w:t>
+      </w:r>
+      <w:proofErr w:type="spellEnd"/>
+      <w:r>
+        <w:rPr>
+          <w:sz w:val="20"/>
+          <w:lang w:val="en-US"/>
+        </w:rPr>
+        <w:t>, S. (2018, March 15). Logistic Regression — Detai</w:t>
+      </w:r>
+      <w:r>
+        <w:rPr>
+          <w:sz w:val="20"/>
+          <w:lang w:val="en-US"/>
+        </w:rPr>
+        <w:t>led Overview. Retrieved March 20</w:t>
+      </w:r>
+      <w:r>
+        <w:rPr>
+          <w:sz w:val="20"/>
+          <w:lang w:val="en-US"/>
+        </w:rPr>
+        <w:t xml:space="preserve">, 2019, from </w:t>
+      </w:r>
+      <w:hyperlink r:id="rId15" w:history="1">
         <w:r>
           <w:rPr>
             <w:rStyle w:val="Hipervnculo"/>
-            <w:b/>
+            <w:sz w:val="20"/>
             <w:lang w:val="en-US"/>
           </w:rPr>
           <w:t>https://towardsdatascience.com/logistic-regression-detailed-overview-46c4da4303bc</w:t>
@@ -2575,18 +3063,80 @@
       <w:pPr>
         <w:jc w:val="both"/>
         <w:rPr>
-          <w:b/>
-          <w:lang w:val="en-US"/>
-        </w:rPr>
-      </w:pPr>
-      <w:hyperlink r:id="rId14" w:history="1">
+          <w:sz w:val="20"/>
+          <w:lang w:val="en-US"/>
+        </w:rPr>
+      </w:pPr>
+      <w:proofErr w:type="gramStart"/>
+      <w:r>
+        <w:rPr>
+          <w:sz w:val="20"/>
+          <w:lang w:val="en-US"/>
+        </w:rPr>
+        <w:t>Logistic Regression.</w:t>
+      </w:r>
+      <w:proofErr w:type="gramEnd"/>
+      <w:r>
+        <w:rPr>
+          <w:sz w:val="20"/>
+          <w:lang w:val="en-US"/>
+        </w:rPr>
+        <w:t xml:space="preserve"> </w:t>
+      </w:r>
+      <w:proofErr w:type="gramStart"/>
+      <w:r>
+        <w:rPr>
+          <w:sz w:val="20"/>
+          <w:lang w:val="en-US"/>
+        </w:rPr>
+        <w:t>(</w:t>
+      </w:r>
+      <w:proofErr w:type="spellStart"/>
+      <w:r>
+        <w:rPr>
+          <w:sz w:val="20"/>
+          <w:lang w:val="en-US"/>
+        </w:rPr>
+        <w:t>n.d.</w:t>
+      </w:r>
+      <w:proofErr w:type="spellEnd"/>
+      <w:r>
+        <w:rPr>
+          <w:sz w:val="20"/>
+          <w:lang w:val="en-US"/>
+        </w:rPr>
+        <w:t>).</w:t>
+      </w:r>
+      <w:proofErr w:type="gramEnd"/>
+      <w:r>
+        <w:rPr>
+          <w:sz w:val="20"/>
+          <w:lang w:val="en-US"/>
+        </w:rPr>
+        <w:t xml:space="preserve"> Retrieved March </w:t>
+      </w:r>
+      <w:r>
+        <w:rPr>
+          <w:sz w:val="20"/>
+          <w:lang w:val="en-US"/>
+        </w:rPr>
+        <w:t>20</w:t>
+      </w:r>
+      <w:r>
+        <w:rPr>
+          <w:sz w:val="20"/>
+          <w:lang w:val="en-US"/>
+        </w:rPr>
+        <w:t xml:space="preserve">, 2019, from </w:t>
+      </w:r>
+      <w:hyperlink r:id="rId16" w:history="1">
         <w:r>
           <w:rPr>
             <w:rStyle w:val="Hipervnculo"/>
-            <w:b/>
+            <w:sz w:val="20"/>
             <w:lang w:val="en-US"/>
           </w:rPr>
-          <w:t>https://ml-cheatsheet.readthedocs.io/en/latest/logistic_regression.html#cost-function</w:t>
+          <w:t>https://ml-cheatsheet.readthedocs.io/en/latest/logistic_regression.html</w:t>
         </w:r>
       </w:hyperlink>
     </w:p>
@@ -2594,15 +3144,52 @@
       <w:pPr>
         <w:jc w:val="both"/>
         <w:rPr>
-          <w:b/>
-          <w:lang w:val="en-US"/>
-        </w:rPr>
-      </w:pPr>
-      <w:hyperlink r:id="rId15" w:history="1">
+          <w:sz w:val="20"/>
+          <w:lang w:val="en-US"/>
+        </w:rPr>
+      </w:pPr>
+      <w:r>
+        <w:rPr>
+          <w:sz w:val="20"/>
+          <w:lang w:val="en-US"/>
+        </w:rPr>
+        <w:t xml:space="preserve">Brownlee, J. (2016, October 31). How </w:t>
+      </w:r>
+      <w:proofErr w:type="gramStart"/>
+      <w:r>
+        <w:rPr>
+          <w:sz w:val="20"/>
+          <w:lang w:val="en-US"/>
+        </w:rPr>
+        <w:t>To</w:t>
+      </w:r>
+      <w:proofErr w:type="gramEnd"/>
+      <w:r>
+        <w:rPr>
+          <w:sz w:val="20"/>
+          <w:lang w:val="en-US"/>
+        </w:rPr>
+        <w:t xml:space="preserve"> Implement Logistic Regression With Stochastic Gradient Descent From Scratch With Python</w:t>
+      </w:r>
+      <w:r>
+        <w:rPr>
+          <w:sz w:val="20"/>
+          <w:lang w:val="en-US"/>
+        </w:rPr>
+        <w:t>. Retrieved March 20</w:t>
+      </w:r>
+      <w:r>
+        <w:rPr>
+          <w:sz w:val="20"/>
+          <w:lang w:val="en-US"/>
+        </w:rPr>
+        <w:t xml:space="preserve">, 2019, from </w:t>
+      </w:r>
+      <w:hyperlink r:id="rId17" w:history="1">
         <w:r>
           <w:rPr>
             <w:rStyle w:val="Hipervnculo"/>
-            <w:b/>
+            <w:sz w:val="20"/>
             <w:lang w:val="en-US"/>
           </w:rPr>
           <w:t>https://machinelearningmastery.com/implement-logistic-regression-stochastic-gradient-descent-scratch-python/</w:t>
@@ -2613,17 +3200,73 @@
       <w:pPr>
         <w:jc w:val="both"/>
         <w:rPr>
-          <w:b/>
-          <w:lang w:val="en-US"/>
-        </w:rPr>
-      </w:pPr>
-      <w:r>
-        <w:rPr>
-          <w:b/>
-          <w:lang w:val="en-US"/>
-        </w:rPr>
-        <w:t>https://www.kaggle.com/c/titanic/data</w:t>
-      </w:r>
+          <w:sz w:val="20"/>
+          <w:lang w:val="en-US"/>
+        </w:rPr>
+      </w:pPr>
+      <w:r>
+        <w:rPr>
+          <w:sz w:val="20"/>
+          <w:lang w:val="en-US"/>
+        </w:rPr>
+        <w:t>Titanic: Machine Learning from Disa</w:t>
+      </w:r>
+      <w:r>
+        <w:rPr>
+          <w:sz w:val="20"/>
+          <w:lang w:val="en-US"/>
+        </w:rPr>
+        <w:t xml:space="preserve">ster. </w:t>
+      </w:r>
+      <w:proofErr w:type="gramStart"/>
+      <w:r>
+        <w:rPr>
+          <w:sz w:val="20"/>
+          <w:lang w:val="en-US"/>
+        </w:rPr>
+        <w:t>(</w:t>
+      </w:r>
+      <w:proofErr w:type="spellStart"/>
+      <w:r>
+        <w:rPr>
+          <w:sz w:val="20"/>
+          <w:lang w:val="en-US"/>
+        </w:rPr>
+        <w:t>n.d.</w:t>
+      </w:r>
+      <w:proofErr w:type="spellEnd"/>
+      <w:r>
+        <w:rPr>
+          <w:sz w:val="20"/>
+          <w:lang w:val="en-US"/>
+        </w:rPr>
+        <w:t>).</w:t>
+      </w:r>
+      <w:proofErr w:type="gramEnd"/>
+      <w:r>
+        <w:rPr>
+          <w:sz w:val="20"/>
+          <w:lang w:val="en-US"/>
+        </w:rPr>
+        <w:t xml:space="preserve"> Retrieved March 20</w:t>
+      </w:r>
+      <w:r>
+        <w:rPr>
+          <w:sz w:val="20"/>
+          <w:lang w:val="en-US"/>
+        </w:rPr>
+        <w:t xml:space="preserve">, 2019, from </w:t>
+      </w:r>
+      <w:hyperlink r:id="rId18" w:history="1">
+        <w:r>
+          <w:rPr>
+            <w:rStyle w:val="Hipervnculo"/>
+            <w:sz w:val="20"/>
+            <w:lang w:val="en-US"/>
+          </w:rPr>
+          <w:t>https://www.kaggle.com/c/titanic/data</w:t>
+        </w:r>
+      </w:hyperlink>
     </w:p>
     <w:sectPr>
       <w:pgSz w:w="12240" w:h="15840"/>

</xml_diff>

<commit_message>
Feed forward neural network
</commit_message>
<xml_diff>
--- a/Logistic_regression/titanic/report.docx
+++ b/Logistic_regression/titanic/report.docx
@@ -11,6 +11,8 @@
           <w:lang w:val="en-US"/>
         </w:rPr>
       </w:pPr>
+      <w:bookmarkStart w:id="0" w:name="_GoBack"/>
+      <w:bookmarkEnd w:id="0"/>
       <w:r>
         <w:rPr>
           <w:b/>
@@ -1379,17 +1381,36 @@
         </w:rPr>
         <w:t xml:space="preserve">Available at: </w:t>
       </w:r>
-      <w:hyperlink r:id="rId8" w:history="1">
-        <w:r>
-          <w:rPr>
-            <w:rStyle w:val="Hipervnculo"/>
-            <w:rFonts w:eastAsiaTheme="minorEastAsia"/>
-            <w:sz w:val="16"/>
-            <w:lang w:val="en-US"/>
-          </w:rPr>
-          <w:t>https://www.kaggle.com/c/titanic/data</w:t>
-        </w:r>
-      </w:hyperlink>
+      <w:r>
+        <w:fldChar w:fldCharType="begin"/>
+      </w:r>
+      <w:r>
+        <w:rPr>
+          <w:lang w:val="en-US"/>
+        </w:rPr>
+        <w:instrText xml:space="preserve"> HYPERLINK "https://www.kaggle.com/c/titanic/data" </w:instrText>
+      </w:r>
+      <w:r>
+        <w:fldChar w:fldCharType="separate"/>
+      </w:r>
+      <w:r>
+        <w:rPr>
+          <w:rStyle w:val="Hipervnculo"/>
+          <w:rFonts w:eastAsiaTheme="minorEastAsia"/>
+          <w:sz w:val="16"/>
+          <w:lang w:val="en-US"/>
+        </w:rPr>
+        <w:t>https://www.kaggle.com/c/titanic/data</w:t>
+      </w:r>
+      <w:r>
+        <w:rPr>
+          <w:rStyle w:val="Hipervnculo"/>
+          <w:rFonts w:eastAsiaTheme="minorEastAsia"/>
+          <w:sz w:val="16"/>
+          <w:lang w:val="en-US"/>
+        </w:rPr>
+        <w:fldChar w:fldCharType="end"/>
+      </w:r>
     </w:p>
     <w:p>
       <w:pPr>
@@ -1419,7 +1440,7 @@
                     <pic:cNvPicPr/>
                   </pic:nvPicPr>
                   <pic:blipFill rotWithShape="1">
-                    <a:blip r:embed="rId9"/>
+                    <a:blip r:embed="rId8"/>
                     <a:srcRect l="2490" t="18310" r="10029" b="55735"/>
                     <a:stretch/>
                   </pic:blipFill>
@@ -1620,7 +1641,7 @@
                     <pic:cNvPicPr/>
                   </pic:nvPicPr>
                   <pic:blipFill rotWithShape="1">
-                    <a:blip r:embed="rId10"/>
+                    <a:blip r:embed="rId9"/>
                     <a:srcRect l="16862" t="43662" r="39114" b="51912"/>
                     <a:stretch/>
                   </pic:blipFill>
@@ -1833,7 +1854,7 @@
                     <pic:cNvPicPr/>
                   </pic:nvPicPr>
                   <pic:blipFill rotWithShape="1">
-                    <a:blip r:embed="rId9"/>
+                    <a:blip r:embed="rId8"/>
                     <a:srcRect l="31575" t="18310" r="60842" b="55735"/>
                     <a:stretch/>
                   </pic:blipFill>
@@ -2068,7 +2089,7 @@
                     <pic:cNvPicPr/>
                   </pic:nvPicPr>
                   <pic:blipFill rotWithShape="1">
-                    <a:blip r:embed="rId9" cstate="print">
+                    <a:blip r:embed="rId8" cstate="print">
                       <a:extLst>
                         <a:ext uri="{28A0092B-C50C-407E-A947-70E740481C1C}">
                           <a14:useLocalDpi xmlns:a14="http://schemas.microsoft.com/office/drawing/2010/main" val="0"/>
@@ -2563,7 +2584,7 @@
                     <pic:cNvPicPr/>
                   </pic:nvPicPr>
                   <pic:blipFill rotWithShape="1">
-                    <a:blip r:embed="rId11"/>
+                    <a:blip r:embed="rId10"/>
                     <a:srcRect l="7356" t="40040" r="21687" b="44668"/>
                     <a:stretch/>
                   </pic:blipFill>
@@ -2778,7 +2799,72 @@
           <w:lang w:val="en-US"/>
         </w:rPr>
       </w:pPr>
-      <w:hyperlink r:id="rId12" w:history="1">
+      <w:r>
+        <w:fldChar w:fldCharType="begin"/>
+      </w:r>
+      <w:r>
+        <w:rPr>
+          <w:lang w:val="en-US"/>
+        </w:rPr>
+        <w:instrText xml:space="preserve"> HYPERLINK "https://www.kaggle.com/c/titanic" </w:instrText>
+      </w:r>
+      <w:r>
+        <w:fldChar w:fldCharType="separate"/>
+      </w:r>
+      <w:r>
+        <w:rPr>
+          <w:rStyle w:val="Hipervnculo"/>
+          <w:rFonts w:eastAsiaTheme="minorEastAsia"/>
+          <w:sz w:val="20"/>
+          <w:lang w:val="en-US"/>
+        </w:rPr>
+        <w:t>https://www.kaggle.com/c/titanic</w:t>
+      </w:r>
+      <w:r>
+        <w:rPr>
+          <w:rStyle w:val="Hipervnculo"/>
+          <w:rFonts w:eastAsiaTheme="minorEastAsia"/>
+          <w:sz w:val="20"/>
+          <w:lang w:val="en-US"/>
+        </w:rPr>
+        <w:fldChar w:fldCharType="end"/>
+      </w:r>
+    </w:p>
+    <w:p>
+      <w:pPr>
+        <w:jc w:val="both"/>
+        <w:rPr>
+          <w:rFonts w:eastAsiaTheme="minorEastAsia"/>
+          <w:sz w:val="20"/>
+          <w:lang w:val="en-US"/>
+        </w:rPr>
+      </w:pPr>
+      <w:r>
+        <w:rPr>
+          <w:rFonts w:eastAsiaTheme="minorEastAsia"/>
+          <w:sz w:val="20"/>
+          <w:lang w:val="en-US"/>
+        </w:rPr>
+        <w:t xml:space="preserve">Logistic regression </w:t>
+      </w:r>
+      <w:r>
+        <w:rPr>
+          <w:rFonts w:eastAsiaTheme="minorEastAsia"/>
+          <w:sz w:val="20"/>
+          <w:lang w:val="en-US"/>
+        </w:rPr>
+        <w:t xml:space="preserve">ode available at: </w:t>
+      </w:r>
+    </w:p>
+    <w:p>
+      <w:pPr>
+        <w:rPr>
+          <w:rFonts w:eastAsiaTheme="minorEastAsia"/>
+          <w:sz w:val="20"/>
+          <w:lang w:val="en-US"/>
+        </w:rPr>
+      </w:pPr>
+      <w:hyperlink r:id="rId11" w:history="1">
         <w:r>
           <w:rPr>
             <w:rStyle w:val="Hipervnculo"/>
@@ -2786,94 +2872,9 @@
             <w:sz w:val="20"/>
             <w:lang w:val="en-US"/>
           </w:rPr>
-          <w:t>https://www.kaggle.com/c/titanic</w:t>
+          <w:t>https://github.com/maci2233/machine_learning/tree/master/Logistic_regression/titanic</w:t>
         </w:r>
       </w:hyperlink>
-    </w:p>
-    <w:p>
-      <w:pPr>
-        <w:jc w:val="both"/>
-        <w:rPr>
-          <w:rFonts w:eastAsiaTheme="minorEastAsia"/>
-          <w:sz w:val="20"/>
-          <w:lang w:val="en-US"/>
-        </w:rPr>
-      </w:pPr>
-      <w:r>
-        <w:rPr>
-          <w:rFonts w:eastAsiaTheme="minorEastAsia"/>
-          <w:sz w:val="20"/>
-          <w:lang w:val="en-US"/>
-        </w:rPr>
-        <w:t xml:space="preserve">Logistic regression </w:t>
-      </w:r>
-      <w:r>
-        <w:rPr>
-          <w:rFonts w:eastAsiaTheme="minorEastAsia"/>
-          <w:sz w:val="20"/>
-          <w:lang w:val="en-US"/>
-        </w:rPr>
-        <w:t xml:space="preserve">ode available at: </w:t>
-      </w:r>
-      <w:bookmarkStart w:id="0" w:name="_GoBack"/>
-      <w:bookmarkEnd w:id="0"/>
-    </w:p>
-    <w:p>
-      <w:pPr>
-        <w:rPr>
-          <w:rFonts w:eastAsiaTheme="minorEastAsia"/>
-          <w:sz w:val="20"/>
-          <w:lang w:val="en-US"/>
-        </w:rPr>
-      </w:pPr>
-      <w:r>
-        <w:fldChar w:fldCharType="begin"/>
-      </w:r>
-      <w:r>
-        <w:rPr>
-          <w:lang w:val="en-US"/>
-        </w:rPr>
-        <w:instrText xml:space="preserve"> HYPERLINK "https://github.com/maci2233/machine_learning/tree/master/Logistic_regression/titanic" </w:instrText>
-      </w:r>
-      <w:r>
-        <w:fldChar w:fldCharType="separate"/>
-      </w:r>
-      <w:r>
-        <w:rPr>
-          <w:rStyle w:val="Hipervnculo"/>
-          <w:rFonts w:eastAsiaTheme="minorEastAsia"/>
-          <w:sz w:val="20"/>
-          <w:lang w:val="en-US"/>
-        </w:rPr>
-        <w:t>https://github.com/maci2233/machine_learning/tree/mas</w:t>
-      </w:r>
-      <w:r>
-        <w:rPr>
-          <w:rStyle w:val="Hipervnculo"/>
-          <w:rFonts w:eastAsiaTheme="minorEastAsia"/>
-          <w:sz w:val="20"/>
-          <w:lang w:val="en-US"/>
-        </w:rPr>
-        <w:t>t</w:t>
-      </w:r>
-      <w:r>
-        <w:rPr>
-          <w:rStyle w:val="Hipervnculo"/>
-          <w:rFonts w:eastAsiaTheme="minorEastAsia"/>
-          <w:sz w:val="20"/>
-          <w:lang w:val="en-US"/>
-        </w:rPr>
-        <w:t>er/Logistic_regression/titanic</w:t>
-      </w:r>
-      <w:r>
-        <w:rPr>
-          <w:rStyle w:val="Hipervnculo"/>
-          <w:rFonts w:eastAsiaTheme="minorEastAsia"/>
-          <w:sz w:val="20"/>
-          <w:lang w:val="en-US"/>
-        </w:rPr>
-        <w:fldChar w:fldCharType="end"/>
-      </w:r>
       <w:r>
         <w:rPr>
           <w:rFonts w:eastAsiaTheme="minorEastAsia"/>
@@ -3004,7 +3005,7 @@
         </w:rPr>
         <w:t xml:space="preserve">, 2019, from </w:t>
       </w:r>
-      <w:hyperlink r:id="rId13" w:history="1">
+      <w:hyperlink r:id="rId12" w:history="1">
         <w:r>
           <w:rPr>
             <w:rStyle w:val="Hipervnculo"/>
@@ -3053,16 +3054,34 @@
         </w:rPr>
         <w:t xml:space="preserve">, 2019, from </w:t>
       </w:r>
-      <w:hyperlink r:id="rId14" w:history="1">
-        <w:r>
-          <w:rPr>
-            <w:rStyle w:val="Hipervnculo"/>
-            <w:sz w:val="20"/>
-            <w:lang w:val="en-US"/>
-          </w:rPr>
-          <w:t>https://towardsdatascience.com/logistic-regression-detailed-overview-46c4da4303bc</w:t>
-        </w:r>
-      </w:hyperlink>
+      <w:r>
+        <w:fldChar w:fldCharType="begin"/>
+      </w:r>
+      <w:r>
+        <w:rPr>
+          <w:lang w:val="en-US"/>
+        </w:rPr>
+        <w:instrText xml:space="preserve"> HYPERLINK "https://towardsdatascience.com/logistic-regression-detailed-overview-46c4da4303bc" </w:instrText>
+      </w:r>
+      <w:r>
+        <w:fldChar w:fldCharType="separate"/>
+      </w:r>
+      <w:r>
+        <w:rPr>
+          <w:rStyle w:val="Hipervnculo"/>
+          <w:sz w:val="20"/>
+          <w:lang w:val="en-US"/>
+        </w:rPr>
+        <w:t>https://towardsdatascience.com/logistic-regression-detailed-overview-46c4da4303bc</w:t>
+      </w:r>
+      <w:r>
+        <w:rPr>
+          <w:rStyle w:val="Hipervnculo"/>
+          <w:sz w:val="20"/>
+          <w:lang w:val="en-US"/>
+        </w:rPr>
+        <w:fldChar w:fldCharType="end"/>
+      </w:r>
     </w:p>
     <w:p>
       <w:pPr>
@@ -3134,7 +3153,7 @@
         </w:rPr>
         <w:t xml:space="preserve">, 2019, from </w:t>
       </w:r>
-      <w:hyperlink r:id="rId15" w:history="1">
+      <w:hyperlink r:id="rId13" w:history="1">
         <w:r>
           <w:rPr>
             <w:rStyle w:val="Hipervnculo"/>
@@ -3191,16 +3210,34 @@
         </w:rPr>
         <w:t xml:space="preserve">, 2019, from </w:t>
       </w:r>
-      <w:hyperlink r:id="rId16" w:history="1">
-        <w:r>
-          <w:rPr>
-            <w:rStyle w:val="Hipervnculo"/>
-            <w:sz w:val="20"/>
-            <w:lang w:val="en-US"/>
-          </w:rPr>
-          <w:t>https://machinelearningmastery.com/implement-logistic-regression-stochastic-gradient-descent-scratch-python/</w:t>
-        </w:r>
-      </w:hyperlink>
+      <w:r>
+        <w:fldChar w:fldCharType="begin"/>
+      </w:r>
+      <w:r>
+        <w:rPr>
+          <w:lang w:val="en-US"/>
+        </w:rPr>
+        <w:instrText xml:space="preserve"> HYPERLINK "https://machinelearningmastery.com/implement-logistic-regression-stochastic-gradient-descent-scratch-python/" </w:instrText>
+      </w:r>
+      <w:r>
+        <w:fldChar w:fldCharType="separate"/>
+      </w:r>
+      <w:r>
+        <w:rPr>
+          <w:rStyle w:val="Hipervnculo"/>
+          <w:sz w:val="20"/>
+          <w:lang w:val="en-US"/>
+        </w:rPr>
+        <w:t>https://machinelearningmastery.com/implement-logistic-regression-stochastic-gradient-descent-scratch-python/</w:t>
+      </w:r>
+      <w:r>
+        <w:rPr>
+          <w:rStyle w:val="Hipervnculo"/>
+          <w:sz w:val="20"/>
+          <w:lang w:val="en-US"/>
+        </w:rPr>
+        <w:fldChar w:fldCharType="end"/>
+      </w:r>
     </w:p>
     <w:p>
       <w:pPr>
@@ -3217,16 +3254,34 @@
         </w:rPr>
         <w:t xml:space="preserve">Brownlee, J. (2018, May 23). A Gentle Introduction to k-fold Cross-Validation. Retrieved March 24, 2019, from </w:t>
       </w:r>
-      <w:hyperlink r:id="rId17" w:history="1">
-        <w:r>
-          <w:rPr>
-            <w:rStyle w:val="Hipervnculo"/>
-            <w:sz w:val="20"/>
-            <w:lang w:val="en-US"/>
-          </w:rPr>
-          <w:t>https://machinelearningmastery.com/k-fold-cross-validation/</w:t>
-        </w:r>
-      </w:hyperlink>
+      <w:r>
+        <w:fldChar w:fldCharType="begin"/>
+      </w:r>
+      <w:r>
+        <w:rPr>
+          <w:lang w:val="en-US"/>
+        </w:rPr>
+        <w:instrText xml:space="preserve"> HYPERLINK "https://machinelearningmastery.com/k-fold-cross-validation/" </w:instrText>
+      </w:r>
+      <w:r>
+        <w:fldChar w:fldCharType="separate"/>
+      </w:r>
+      <w:r>
+        <w:rPr>
+          <w:rStyle w:val="Hipervnculo"/>
+          <w:sz w:val="20"/>
+          <w:lang w:val="en-US"/>
+        </w:rPr>
+        <w:t>https://machinelearningmastery.com/k-fold-cross-validation/</w:t>
+      </w:r>
+      <w:r>
+        <w:rPr>
+          <w:rStyle w:val="Hipervnculo"/>
+          <w:sz w:val="20"/>
+          <w:lang w:val="en-US"/>
+        </w:rPr>
+        <w:fldChar w:fldCharType="end"/>
+      </w:r>
     </w:p>
     <w:p>
       <w:pPr>
@@ -3289,7 +3344,7 @@
         </w:rPr>
         <w:t xml:space="preserve">, 2019, from </w:t>
       </w:r>
-      <w:hyperlink r:id="rId18" w:history="1">
+      <w:hyperlink r:id="rId14" w:history="1">
         <w:r>
           <w:rPr>
             <w:rStyle w:val="Hipervnculo"/>

</xml_diff>